<commit_message>
Done some Integration testing
</commit_message>
<xml_diff>
--- a/Episode 13 - Time for the test/Notes/Notes.docx
+++ b/Episode 13 - Time for the test/Notes/Notes.docx
@@ -11,7 +11,6 @@
           <w:sz w:val="38"/>
         </w:rPr>
       </w:pPr>
-      <w:bookmarkStart w:id="0" w:name="_GoBack"/>
       <w:proofErr w:type="spellStart"/>
       <w:r>
         <w:rPr>
@@ -23,17 +22,10 @@
       </w:r>
       <w:proofErr w:type="spellEnd"/>
     </w:p>
-    <w:bookmarkEnd w:id="0"/>
     <w:p/>
     <w:p>
       <w:r>
-        <w:t>Regular expressions (regex) in JavaScript are patterns used to match character combinations in strings. Here</w:t>
-      </w:r>
-      <w:r>
-        <w:t>’</w:t>
-      </w:r>
-      <w:r>
-        <w:t>s a simple explanation along with the syntax:</w:t>
+        <w:t>Regular expressions (regex) in JavaScript are patterns used to match character combinations in strings. Here’s a simple explanation along with the syntax:</w:t>
       </w:r>
     </w:p>
     <w:p/>
@@ -48,256 +40,306 @@
       </w:r>
       <w:proofErr w:type="spellStart"/>
       <w:r>
-        <w:t>It</w:t>
-      </w:r>
-      <w:r>
+        <w:t>It s</w:t>
+      </w:r>
+      <w:proofErr w:type="spellEnd"/>
+      <w:r>
+        <w:t xml:space="preserve"> like a super-powered find-and-replace tool for text.</w:t>
+      </w:r>
+    </w:p>
+    <w:p/>
+    <w:p>
+      <w:r>
+        <w:t>2. Syntax:</w:t>
+      </w:r>
+    </w:p>
+    <w:p>
+      <w:r>
+        <w:t xml:space="preserve">   - /pattern/flags</w:t>
+      </w:r>
+    </w:p>
+    <w:p>
+      <w:r>
+        <w:t xml:space="preserve">   - The pattern is the regex itself, enclosed between forward slashes (`/`). </w:t>
+      </w:r>
+      <w:proofErr w:type="spellStart"/>
+      <w:r>
+        <w:t>It s</w:t>
+      </w:r>
+      <w:proofErr w:type="spellEnd"/>
+      <w:r>
+        <w:t xml:space="preserve"> what </w:t>
+      </w:r>
+      <w:proofErr w:type="spellStart"/>
+      <w:r>
+        <w:t>you re</w:t>
+      </w:r>
+      <w:proofErr w:type="spellEnd"/>
+      <w:r>
+        <w:t xml:space="preserve"> searching for.</w:t>
+      </w:r>
+    </w:p>
+    <w:p>
+      <w:r>
+        <w:t xml:space="preserve">   - Flags are optional and modify how the pattern is matched. Some common flags are `g` (global match), `</w:t>
+      </w:r>
+      <w:proofErr w:type="spellStart"/>
+      <w:r>
+        <w:t>i</w:t>
+      </w:r>
+      <w:proofErr w:type="spellEnd"/>
+      <w:r>
+        <w:t>` (case-insensitive), `m` (multiline), etc.</w:t>
+      </w:r>
+    </w:p>
+    <w:p/>
+    <w:p>
+      <w:r>
+        <w:t>3. Examples:</w:t>
+      </w:r>
+    </w:p>
+    <w:p>
+      <w:pPr>
+        <w:rPr>
+          <w:highlight w:val="yellow"/>
+        </w:rPr>
+      </w:pPr>
+      <w:r>
+        <w:t xml:space="preserve">   </w:t>
+      </w:r>
+      <w:r>
+        <w:rPr>
+          <w:highlight w:val="yellow"/>
+        </w:rPr>
+        <w:t>- /hello/ matches "hello" in a string.</w:t>
+      </w:r>
+    </w:p>
+    <w:p>
+      <w:pPr>
+        <w:rPr>
+          <w:highlight w:val="yellow"/>
+        </w:rPr>
+      </w:pPr>
+      <w:r>
+        <w:rPr>
+          <w:highlight w:val="yellow"/>
+        </w:rPr>
+        <w:t xml:space="preserve">   -  </w:t>
+      </w:r>
+      <w:proofErr w:type="gramStart"/>
+      <w:r>
+        <w:rPr>
+          <w:highlight w:val="yellow"/>
+        </w:rPr>
+        <w:t>/[</w:t>
+      </w:r>
+      <w:proofErr w:type="gramEnd"/>
+      <w:r>
+        <w:rPr>
+          <w:highlight w:val="yellow"/>
+        </w:rPr>
+        <w:t>0-9]+/ matches one or more digits in a string.</w:t>
+      </w:r>
+    </w:p>
+    <w:p>
+      <w:pPr>
+        <w:rPr>
+          <w:highlight w:val="yellow"/>
+        </w:rPr>
+      </w:pPr>
+      <w:r>
+        <w:rPr>
+          <w:highlight w:val="yellow"/>
+        </w:rPr>
+        <w:t xml:space="preserve">   - /^start/ matches "start" only at the beginning of a string (`^` is an anchor for start).</w:t>
+      </w:r>
+    </w:p>
+    <w:p>
+      <w:r>
+        <w:rPr>
+          <w:highlight w:val="yellow"/>
+        </w:rPr>
+        <w:t xml:space="preserve">   - /end$/ matches "end" only at the end of a string (`$` is an anchor for end).</w:t>
+      </w:r>
+      <w:bookmarkStart w:id="0" w:name="_GoBack"/>
+      <w:bookmarkEnd w:id="0"/>
+    </w:p>
+    <w:p/>
+    <w:p>
+      <w:r>
+        <w:t>4. Using Regex in JavaScript:</w:t>
+      </w:r>
+    </w:p>
+    <w:p>
+      <w:r>
+        <w:t xml:space="preserve">   - JavaScript provides a `</w:t>
+      </w:r>
+      <w:proofErr w:type="spellStart"/>
+      <w:r>
+        <w:t>RegExp</w:t>
+      </w:r>
+      <w:proofErr w:type="spellEnd"/>
+      <w:r>
+        <w:t xml:space="preserve">` object to work with regex. You can create a regex pattern using `new </w:t>
+      </w:r>
+      <w:proofErr w:type="spellStart"/>
+      <w:proofErr w:type="gramStart"/>
+      <w:r>
+        <w:t>RegExp</w:t>
+      </w:r>
+      <w:proofErr w:type="spellEnd"/>
+      <w:r>
+        <w:t>(</w:t>
+      </w:r>
+      <w:proofErr w:type="gramEnd"/>
+      <w:r>
+        <w:t xml:space="preserve"> pattern ,  flags )` or simply use regex literals like `/pattern/`.</w:t>
+      </w:r>
+    </w:p>
+    <w:p/>
+    <w:p>
+      <w:r>
+        <w:t>5. Example Usage:</w:t>
+      </w:r>
+    </w:p>
+    <w:p>
+      <w:pPr>
+        <w:rPr>
+          <w:highlight w:val="yellow"/>
+        </w:rPr>
+      </w:pPr>
+      <w:proofErr w:type="spellStart"/>
+      <w:proofErr w:type="gramStart"/>
+      <w:r>
+        <w:rPr>
+          <w:highlight w:val="yellow"/>
+        </w:rPr>
+        <w:t>const</w:t>
+      </w:r>
+      <w:proofErr w:type="spellEnd"/>
+      <w:proofErr w:type="gramEnd"/>
+      <w:r>
+        <w:rPr>
+          <w:highlight w:val="yellow"/>
+        </w:rPr>
         <w:t xml:space="preserve"> </w:t>
       </w:r>
-      <w:r>
-        <w:t>s</w:t>
-      </w:r>
-      <w:proofErr w:type="spellEnd"/>
-      <w:r>
-        <w:t xml:space="preserve"> like a super-powered find-and-replace tool for text.</w:t>
-      </w:r>
-    </w:p>
-    <w:p/>
-    <w:p>
-      <w:r>
-        <w:t>2. Syntax:</w:t>
-      </w:r>
-    </w:p>
-    <w:p>
-      <w:r>
-        <w:t xml:space="preserve">   - /pattern/flags</w:t>
-      </w:r>
-    </w:p>
-    <w:p>
-      <w:r>
-        <w:t xml:space="preserve">   - The pattern is the regex itself, enclosed between forward slashes (`/`). </w:t>
-      </w:r>
-      <w:proofErr w:type="spellStart"/>
-      <w:r>
-        <w:t>It</w:t>
-      </w:r>
-      <w:r>
-        <w:t xml:space="preserve"> </w:t>
-      </w:r>
-      <w:r>
-        <w:t>s</w:t>
-      </w:r>
-      <w:proofErr w:type="spellEnd"/>
-      <w:r>
-        <w:t xml:space="preserve"> what </w:t>
-      </w:r>
-      <w:proofErr w:type="spellStart"/>
-      <w:r>
-        <w:t>you</w:t>
-      </w:r>
-      <w:r>
-        <w:t xml:space="preserve"> </w:t>
-      </w:r>
-      <w:r>
-        <w:t>re</w:t>
-      </w:r>
-      <w:proofErr w:type="spellEnd"/>
-      <w:r>
-        <w:t xml:space="preserve"> searching for.</w:t>
-      </w:r>
-    </w:p>
-    <w:p>
-      <w:r>
-        <w:t xml:space="preserve">   - Flags are optional and modify how the pattern is matched. Some common flags are `g` (global match), `</w:t>
-      </w:r>
-      <w:proofErr w:type="spellStart"/>
-      <w:r>
+      <w:proofErr w:type="spellStart"/>
+      <w:r>
+        <w:rPr>
+          <w:highlight w:val="yellow"/>
+        </w:rPr>
+        <w:t>str</w:t>
+      </w:r>
+      <w:proofErr w:type="spellEnd"/>
+      <w:r>
+        <w:rPr>
+          <w:highlight w:val="yellow"/>
+        </w:rPr>
+        <w:t xml:space="preserve"> = 'Hello World';</w:t>
+      </w:r>
+    </w:p>
+    <w:p>
+      <w:pPr>
+        <w:rPr>
+          <w:highlight w:val="yellow"/>
+        </w:rPr>
+      </w:pPr>
+      <w:proofErr w:type="spellStart"/>
+      <w:proofErr w:type="gramStart"/>
+      <w:r>
+        <w:rPr>
+          <w:highlight w:val="yellow"/>
+        </w:rPr>
+        <w:t>const</w:t>
+      </w:r>
+      <w:proofErr w:type="spellEnd"/>
+      <w:proofErr w:type="gramEnd"/>
+      <w:r>
+        <w:rPr>
+          <w:highlight w:val="yellow"/>
+        </w:rPr>
+        <w:t xml:space="preserve"> pattern = /hello/</w:t>
+      </w:r>
+      <w:proofErr w:type="spellStart"/>
+      <w:r>
+        <w:rPr>
+          <w:highlight w:val="yellow"/>
+        </w:rPr>
         <w:t>i</w:t>
       </w:r>
       <w:proofErr w:type="spellEnd"/>
       <w:r>
-        <w:t>` (case-insensitive), `m` (multiline), etc.</w:t>
-      </w:r>
-    </w:p>
-    <w:p/>
-    <w:p>
-      <w:r>
-        <w:t>3. Examples:</w:t>
-      </w:r>
-    </w:p>
-    <w:p>
-      <w:r>
-        <w:t xml:space="preserve">   - /hello/</w:t>
-      </w:r>
-      <w:r>
-        <w:t xml:space="preserve"> matches "hello" in a string.</w:t>
-      </w:r>
-    </w:p>
-    <w:p>
-      <w:r>
-        <w:t xml:space="preserve">   -  </w:t>
-      </w:r>
+        <w:rPr>
+          <w:highlight w:val="yellow"/>
+        </w:rPr>
+        <w:t>; // Case-insensitive match for "hello"</w:t>
+      </w:r>
+    </w:p>
+    <w:p>
+      <w:pPr>
+        <w:rPr>
+          <w:highlight w:val="yellow"/>
+        </w:rPr>
+      </w:pPr>
+      <w:proofErr w:type="spellStart"/>
       <w:proofErr w:type="gramStart"/>
       <w:r>
-        <w:t>/[</w:t>
-      </w:r>
+        <w:rPr>
+          <w:highlight w:val="yellow"/>
+        </w:rPr>
+        <w:t>const</w:t>
+      </w:r>
+      <w:proofErr w:type="spellEnd"/>
       <w:proofErr w:type="gramEnd"/>
       <w:r>
-        <w:t xml:space="preserve">0-9]+/ </w:t>
-      </w:r>
-      <w:r>
-        <w:t>matches one or more digits in a string.</w:t>
-      </w:r>
-    </w:p>
-    <w:p>
-      <w:r>
-        <w:t xml:space="preserve">   - /^start/</w:t>
-      </w:r>
-      <w:r>
-        <w:t xml:space="preserve"> matches "start" only at the beginning of a string (`^` is an anchor for start).</w:t>
-      </w:r>
-    </w:p>
-    <w:p>
-      <w:r>
-        <w:t xml:space="preserve">   - /end$/</w:t>
-      </w:r>
-      <w:r>
-        <w:t xml:space="preserve"> matches "end" only at the end of a string (`$` is an anchor for end).</w:t>
-      </w:r>
-    </w:p>
-    <w:p/>
-    <w:p>
-      <w:r>
-        <w:t>4. Using Regex in JavaScript:</w:t>
-      </w:r>
-    </w:p>
-    <w:p>
-      <w:r>
-        <w:t xml:space="preserve">   - JavaScript provides a `</w:t>
-      </w:r>
-      <w:proofErr w:type="spellStart"/>
-      <w:r>
-        <w:t>RegExp</w:t>
-      </w:r>
-      <w:proofErr w:type="spellEnd"/>
-      <w:r>
-        <w:t xml:space="preserve">` object to work with regex. You can create a regex pattern using `new </w:t>
-      </w:r>
-      <w:proofErr w:type="spellStart"/>
+        <w:rPr>
+          <w:highlight w:val="yellow"/>
+        </w:rPr>
+        <w:t xml:space="preserve"> result = </w:t>
+      </w:r>
+      <w:proofErr w:type="spellStart"/>
+      <w:r>
+        <w:rPr>
+          <w:highlight w:val="yellow"/>
+        </w:rPr>
+        <w:t>pattern.test</w:t>
+      </w:r>
+      <w:proofErr w:type="spellEnd"/>
+      <w:r>
+        <w:rPr>
+          <w:highlight w:val="yellow"/>
+        </w:rPr>
+        <w:t>(</w:t>
+      </w:r>
+      <w:proofErr w:type="spellStart"/>
+      <w:r>
+        <w:rPr>
+          <w:highlight w:val="yellow"/>
+        </w:rPr>
+        <w:t>str</w:t>
+      </w:r>
+      <w:proofErr w:type="spellEnd"/>
+      <w:r>
+        <w:rPr>
+          <w:highlight w:val="yellow"/>
+        </w:rPr>
+        <w:t>); // Checks if the pattern matches the string</w:t>
+      </w:r>
+    </w:p>
+    <w:p>
       <w:proofErr w:type="gramStart"/>
       <w:r>
-        <w:t>RegExp</w:t>
-      </w:r>
-      <w:proofErr w:type="spellEnd"/>
-      <w:r>
-        <w:t>(</w:t>
+        <w:rPr>
+          <w:highlight w:val="yellow"/>
+        </w:rPr>
+        <w:t>console.log(</w:t>
       </w:r>
       <w:proofErr w:type="gramEnd"/>
       <w:r>
-        <w:t xml:space="preserve"> </w:t>
-      </w:r>
-      <w:r>
-        <w:t>pattern</w:t>
-      </w:r>
-      <w:r>
-        <w:t xml:space="preserve"> </w:t>
-      </w:r>
-      <w:r>
-        <w:t xml:space="preserve">, </w:t>
-      </w:r>
-      <w:r>
-        <w:t xml:space="preserve"> </w:t>
-      </w:r>
-      <w:r>
-        <w:t>flags</w:t>
-      </w:r>
-      <w:r>
-        <w:t xml:space="preserve"> </w:t>
-      </w:r>
-      <w:r>
-        <w:t>)` or simply use regex literals like `/pattern/`.</w:t>
-      </w:r>
-    </w:p>
-    <w:p/>
-    <w:p>
-      <w:r>
-        <w:t>5. Example Usage:</w:t>
-      </w:r>
-    </w:p>
-    <w:p>
-      <w:proofErr w:type="spellStart"/>
-      <w:proofErr w:type="gramStart"/>
-      <w:r>
-        <w:t>const</w:t>
-      </w:r>
-      <w:proofErr w:type="spellEnd"/>
-      <w:proofErr w:type="gramEnd"/>
-      <w:r>
-        <w:t xml:space="preserve"> </w:t>
-      </w:r>
-      <w:proofErr w:type="spellStart"/>
-      <w:r>
-        <w:t>str</w:t>
-      </w:r>
-      <w:proofErr w:type="spellEnd"/>
-      <w:r>
-        <w:t xml:space="preserve"> = 'Hello World';</w:t>
-      </w:r>
-    </w:p>
-    <w:p>
-      <w:proofErr w:type="spellStart"/>
-      <w:proofErr w:type="gramStart"/>
-      <w:r>
-        <w:t>const</w:t>
-      </w:r>
-      <w:proofErr w:type="spellEnd"/>
-      <w:proofErr w:type="gramEnd"/>
-      <w:r>
-        <w:t xml:space="preserve"> pattern = /hello/</w:t>
-      </w:r>
-      <w:proofErr w:type="spellStart"/>
-      <w:r>
-        <w:t>i</w:t>
-      </w:r>
-      <w:proofErr w:type="spellEnd"/>
-      <w:r>
-        <w:t>; // Case-insensitive match for "hello"</w:t>
-      </w:r>
-    </w:p>
-    <w:p>
-      <w:proofErr w:type="spellStart"/>
-      <w:proofErr w:type="gramStart"/>
-      <w:r>
-        <w:t>const</w:t>
-      </w:r>
-      <w:proofErr w:type="spellEnd"/>
-      <w:proofErr w:type="gramEnd"/>
-      <w:r>
-        <w:t xml:space="preserve"> result = </w:t>
-      </w:r>
-      <w:proofErr w:type="spellStart"/>
-      <w:r>
-        <w:t>pattern.test</w:t>
-      </w:r>
-      <w:proofErr w:type="spellEnd"/>
-      <w:r>
-        <w:t>(</w:t>
-      </w:r>
-      <w:proofErr w:type="spellStart"/>
-      <w:r>
-        <w:t>str</w:t>
-      </w:r>
-      <w:proofErr w:type="spellEnd"/>
-      <w:r>
-        <w:t>); // Checks if the pattern matches the string</w:t>
-      </w:r>
-    </w:p>
-    <w:p>
-      <w:proofErr w:type="gramStart"/>
-      <w:r>
-        <w:t>console.log(</w:t>
-      </w:r>
-      <w:proofErr w:type="gramEnd"/>
-      <w:r>
+        <w:rPr>
+          <w:highlight w:val="yellow"/>
+        </w:rPr>
         <w:t>result); // Output: true</w:t>
       </w:r>
     </w:p>
@@ -305,6 +347,342 @@
       <w:r>
         <w:lastRenderedPageBreak/>
         <w:t>In essence, regex in JavaScript is a powerful tool for string manipulation and searching based on specific patterns.</w:t>
+      </w:r>
+    </w:p>
+    <w:p/>
+    <w:p>
+      <w:pPr>
+        <w:jc w:val="center"/>
+        <w:rPr>
+          <w:b/>
+          <w:color w:val="FF0000"/>
+          <w:sz w:val="34"/>
+        </w:rPr>
+      </w:pPr>
+      <w:proofErr w:type="spellStart"/>
+      <w:proofErr w:type="gramStart"/>
+      <w:r>
+        <w:rPr>
+          <w:b/>
+          <w:color w:val="FF0000"/>
+          <w:sz w:val="34"/>
+        </w:rPr>
+        <w:t>Promise.resolve</w:t>
+      </w:r>
+      <w:proofErr w:type="spellEnd"/>
+      <w:r>
+        <w:rPr>
+          <w:b/>
+          <w:color w:val="FF0000"/>
+          <w:sz w:val="34"/>
+        </w:rPr>
+        <w:t>()</w:t>
+      </w:r>
+      <w:proofErr w:type="gramEnd"/>
+    </w:p>
+    <w:p/>
+    <w:p>
+      <w:proofErr w:type="spellStart"/>
+      <w:r>
+        <w:t>Promise.resolve</w:t>
+      </w:r>
+      <w:proofErr w:type="spellEnd"/>
+      <w:r>
+        <w:t xml:space="preserve"> is a method in JavaScript that creates a new Promise object that is already resolved with a given value. It is commonly used to wrap synchronous values or values that are already promises to ensure consistent handling of asynchronous operations.</w:t>
+      </w:r>
+    </w:p>
+    <w:p/>
+    <w:p>
+      <w:r>
+        <w:t>Here's</w:t>
+      </w:r>
+      <w:r>
+        <w:t xml:space="preserve"> why </w:t>
+      </w:r>
+      <w:proofErr w:type="spellStart"/>
+      <w:r>
+        <w:t>Promise.resolve</w:t>
+      </w:r>
+      <w:proofErr w:type="spellEnd"/>
+      <w:r>
+        <w:t xml:space="preserve"> is used:</w:t>
+      </w:r>
+    </w:p>
+    <w:p>
+      <w:r>
+        <w:t>1. Wrapping Synchronous Values: If you have a synchronous value that you want to treat as a promise, you can use `</w:t>
+      </w:r>
+      <w:proofErr w:type="spellStart"/>
+      <w:r>
+        <w:t>Promise.resolve</w:t>
+      </w:r>
+      <w:proofErr w:type="spellEnd"/>
+      <w:r>
+        <w:t>` to wrap it in a promise.</w:t>
+      </w:r>
+    </w:p>
+    <w:p/>
+    <w:p>
+      <w:pPr>
+        <w:rPr>
+          <w:highlight w:val="yellow"/>
+        </w:rPr>
+      </w:pPr>
+      <w:r>
+        <w:t xml:space="preserve">   </w:t>
+      </w:r>
+      <w:proofErr w:type="spellStart"/>
+      <w:proofErr w:type="gramStart"/>
+      <w:r>
+        <w:rPr>
+          <w:highlight w:val="yellow"/>
+        </w:rPr>
+        <w:t>const</w:t>
+      </w:r>
+      <w:proofErr w:type="spellEnd"/>
+      <w:proofErr w:type="gramEnd"/>
+      <w:r>
+        <w:rPr>
+          <w:highlight w:val="yellow"/>
+        </w:rPr>
+        <w:t xml:space="preserve"> value = 42;</w:t>
+      </w:r>
+    </w:p>
+    <w:p>
+      <w:r>
+        <w:rPr>
+          <w:highlight w:val="yellow"/>
+        </w:rPr>
+        <w:t xml:space="preserve">   </w:t>
+      </w:r>
+      <w:proofErr w:type="spellStart"/>
+      <w:proofErr w:type="gramStart"/>
+      <w:r>
+        <w:rPr>
+          <w:highlight w:val="yellow"/>
+        </w:rPr>
+        <w:t>const</w:t>
+      </w:r>
+      <w:proofErr w:type="spellEnd"/>
+      <w:proofErr w:type="gramEnd"/>
+      <w:r>
+        <w:rPr>
+          <w:highlight w:val="yellow"/>
+        </w:rPr>
+        <w:t xml:space="preserve"> promise = </w:t>
+      </w:r>
+      <w:proofErr w:type="spellStart"/>
+      <w:r>
+        <w:rPr>
+          <w:highlight w:val="yellow"/>
+        </w:rPr>
+        <w:t>Promise.resolve</w:t>
+      </w:r>
+      <w:proofErr w:type="spellEnd"/>
+      <w:r>
+        <w:rPr>
+          <w:highlight w:val="yellow"/>
+        </w:rPr>
+        <w:t>(value);</w:t>
+      </w:r>
+    </w:p>
+    <w:p/>
+    <w:p/>
+    <w:p>
+      <w:r>
+        <w:t>2. Handling Asynchronous Operations: Sometimes, you may have functions that return promises, and you want to ensure they always return a promise, regardless of whether the operation is synchronous or asynchronous.</w:t>
+      </w:r>
+    </w:p>
+    <w:p>
+      <w:pPr>
+        <w:rPr>
+          <w:highlight w:val="yellow"/>
+        </w:rPr>
+      </w:pPr>
+      <w:r>
+        <w:t xml:space="preserve">   </w:t>
+      </w:r>
+      <w:proofErr w:type="gramStart"/>
+      <w:r>
+        <w:rPr>
+          <w:highlight w:val="yellow"/>
+        </w:rPr>
+        <w:t>function</w:t>
+      </w:r>
+      <w:proofErr w:type="gramEnd"/>
+      <w:r>
+        <w:rPr>
+          <w:highlight w:val="yellow"/>
+        </w:rPr>
+        <w:t xml:space="preserve"> </w:t>
+      </w:r>
+      <w:proofErr w:type="spellStart"/>
+      <w:r>
+        <w:rPr>
+          <w:highlight w:val="yellow"/>
+        </w:rPr>
+        <w:t>asyncOperation</w:t>
+      </w:r>
+      <w:proofErr w:type="spellEnd"/>
+      <w:r>
+        <w:rPr>
+          <w:highlight w:val="yellow"/>
+        </w:rPr>
+        <w:t>() {</w:t>
+      </w:r>
+    </w:p>
+    <w:p>
+      <w:pPr>
+        <w:rPr>
+          <w:highlight w:val="yellow"/>
+        </w:rPr>
+      </w:pPr>
+      <w:r>
+        <w:rPr>
+          <w:highlight w:val="yellow"/>
+        </w:rPr>
+        <w:t xml:space="preserve">     </w:t>
+      </w:r>
+      <w:proofErr w:type="gramStart"/>
+      <w:r>
+        <w:rPr>
+          <w:highlight w:val="yellow"/>
+        </w:rPr>
+        <w:t>return</w:t>
+      </w:r>
+      <w:proofErr w:type="gramEnd"/>
+      <w:r>
+        <w:rPr>
+          <w:highlight w:val="yellow"/>
+        </w:rPr>
+        <w:t xml:space="preserve"> </w:t>
+      </w:r>
+      <w:proofErr w:type="spellStart"/>
+      <w:r>
+        <w:rPr>
+          <w:highlight w:val="yellow"/>
+        </w:rPr>
+        <w:t>Promise.resolve</w:t>
+      </w:r>
+      <w:proofErr w:type="spellEnd"/>
+      <w:r>
+        <w:rPr>
+          <w:highlight w:val="yellow"/>
+        </w:rPr>
+        <w:t>(</w:t>
+      </w:r>
+      <w:proofErr w:type="spellStart"/>
+      <w:r>
+        <w:rPr>
+          <w:highlight w:val="yellow"/>
+        </w:rPr>
+        <w:t>someAsyncFunction</w:t>
+      </w:r>
+      <w:proofErr w:type="spellEnd"/>
+      <w:r>
+        <w:rPr>
+          <w:highlight w:val="yellow"/>
+        </w:rPr>
+        <w:t>());</w:t>
+      </w:r>
+    </w:p>
+    <w:p>
+      <w:r>
+        <w:rPr>
+          <w:highlight w:val="yellow"/>
+        </w:rPr>
+        <w:t xml:space="preserve">   }</w:t>
+      </w:r>
+    </w:p>
+    <w:p>
+      <w:r>
+        <w:t xml:space="preserve">   </w:t>
+      </w:r>
+    </w:p>
+    <w:p/>
+    <w:p>
+      <w:r>
+        <w:t>3. Creating a Resolved Promise: If you need a promise that is already resolved with a specific value, you can use `</w:t>
+      </w:r>
+      <w:proofErr w:type="spellStart"/>
+      <w:r>
+        <w:t>Promise.resolve</w:t>
+      </w:r>
+      <w:proofErr w:type="spellEnd"/>
+      <w:r>
+        <w:t>` instead of manually creating a new promise.</w:t>
+      </w:r>
+    </w:p>
+    <w:p>
+      <w:r>
+        <w:t xml:space="preserve">   </w:t>
+      </w:r>
+      <w:proofErr w:type="spellStart"/>
+      <w:proofErr w:type="gramStart"/>
+      <w:r>
+        <w:rPr>
+          <w:highlight w:val="yellow"/>
+        </w:rPr>
+        <w:t>const</w:t>
+      </w:r>
+      <w:proofErr w:type="spellEnd"/>
+      <w:proofErr w:type="gramEnd"/>
+      <w:r>
+        <w:rPr>
+          <w:highlight w:val="yellow"/>
+        </w:rPr>
+        <w:t xml:space="preserve"> </w:t>
+      </w:r>
+      <w:proofErr w:type="spellStart"/>
+      <w:r>
+        <w:rPr>
+          <w:highlight w:val="yellow"/>
+        </w:rPr>
+        <w:t>resolvedPromise</w:t>
+      </w:r>
+      <w:proofErr w:type="spellEnd"/>
+      <w:r>
+        <w:rPr>
+          <w:highlight w:val="yellow"/>
+        </w:rPr>
+        <w:t xml:space="preserve"> = </w:t>
+      </w:r>
+      <w:proofErr w:type="spellStart"/>
+      <w:r>
+        <w:rPr>
+          <w:highlight w:val="yellow"/>
+        </w:rPr>
+        <w:t>Promise.resolve</w:t>
+      </w:r>
+      <w:proofErr w:type="spellEnd"/>
+      <w:r>
+        <w:rPr>
+          <w:highlight w:val="yellow"/>
+        </w:rPr>
+        <w:t>('Resolved Value');</w:t>
+      </w:r>
+    </w:p>
+    <w:p>
+      <w:r>
+        <w:t xml:space="preserve">   </w:t>
+      </w:r>
+    </w:p>
+    <w:p/>
+    <w:p>
+      <w:r>
+        <w:lastRenderedPageBreak/>
+        <w:t xml:space="preserve">Overall, </w:t>
+      </w:r>
+      <w:proofErr w:type="spellStart"/>
+      <w:r>
+        <w:t>Promise.resolve</w:t>
+      </w:r>
+      <w:proofErr w:type="spellEnd"/>
+      <w:r>
+        <w:t xml:space="preserve"> </w:t>
+      </w:r>
+      <w:r>
+        <w:t>simplifies working with promises by providing a consistent way to handle both synchronous and asynchronous values within the context of promises.</w:t>
       </w:r>
     </w:p>
     <w:sectPr>

</xml_diff>